<commit_message>
source code optimised with python async
</commit_message>
<xml_diff>
--- a/src/report.docx
+++ b/src/report.docx
@@ -3,35 +3,24 @@
 <w:document xmlns:wpc="http://schemas.microsoft.com/office/word/2010/wordprocessingCanvas" xmlns:mo="http://schemas.microsoft.com/office/mac/office/2008/main" xmlns:mc="http://schemas.openxmlformats.org/markup-compatibility/2006" xmlns:mv="urn:schemas-microsoft-com:mac:vml" xmlns:o="urn:schemas-microsoft-com:office:office" xmlns:r="http://schemas.openxmlformats.org/officeDocument/2006/relationships" xmlns:m="http://schemas.openxmlformats.org/officeDocument/2006/math" xmlns:v="urn:schemas-microsoft-com:vml" xmlns:wp14="http://schemas.microsoft.com/office/word/2010/wordprocessingDrawing" xmlns:wp="http://schemas.openxmlformats.org/drawingml/2006/wordprocessingDrawing" xmlns:w10="urn:schemas-microsoft-com:office:word" xmlns:w="http://schemas.openxmlformats.org/wordprocessingml/2006/main" xmlns:w14="http://schemas.microsoft.com/office/word/2010/wordml" xmlns:wpg="http://schemas.microsoft.com/office/word/2010/wordprocessingGroup" xmlns:wpi="http://schemas.microsoft.com/office/word/2010/wordprocessingInk" xmlns:wne="http://schemas.microsoft.com/office/word/2006/wordml" xmlns:wps="http://schemas.microsoft.com/office/word/2010/wordprocessingShape" mc:Ignorable="w14 wp14">
   <w:body>
     <w:p>
+      <w:pPr>
+        <w:pStyle w:val="Heading1"/>
+      </w:pPr>
       <w:r>
-        <w:rPr>
-          <w:b/>
-        </w:rPr>
-        <w:t>Report: AI in Digital Strategy</w:t>
+        <w:t>Introduction</w:t>
       </w:r>
     </w:p>
     <w:p>
       <w:r>
-        <w:rPr>
-          <w:b/>
-        </w:rPr>
-        <w:t>Introduction</w:t>
-      </w:r>
-      <w:r/>
-      <w:r>
-        <w:br/>
-        <w:t>Artificial Intelligence (AI) has become a cornerstone of modern digital strategies, revolutionizing how businesses operate and compete. By automating tasks, optimizing processes, and enhancing decision-making, AI enables organizations to adapt to rapidly changing markets and customer needs. This report explores the role of AI in digital strategy, its real-world applications, industry case studies, and practical tools for implementation.</w:t>
+        <w:t>Artificial Intelligence (AI) represents the pinnacle of human innovation, enabling machines to mimic human intellect by performing tasks such as learning, problem-solving, and decision-making. This technology has evolved significantly, impacting various sectors like healthcare, finance, transportation, education, and retail. AI's applications are vast, from enhancing diagnostics in healthcare to optimizing supply chains in manufacturing, illustrating its transformative potential across industries.</w:t>
       </w:r>
     </w:p>
     <w:p>
+      <w:pPr>
+        <w:pStyle w:val="Heading2"/>
+      </w:pPr>
       <w:r>
-        <w:rPr>
-          <w:b/>
-        </w:rPr>
-        <w:t>Real-World Applications of AI in Digital Strategy</w:t>
-      </w:r>
-      <w:r>
-        <w:t xml:space="preserve"> </w:t>
+        <w:t>Real World Applications of AI</w:t>
       </w:r>
     </w:p>
     <w:p>
@@ -39,12 +28,12 @@
         <w:pStyle w:val="Heading3"/>
       </w:pPr>
       <w:r>
-        <w:t>1. Personalized Customer Experiences</w:t>
+        <w:t>AI in Healthcare</w:t>
       </w:r>
     </w:p>
     <w:p>
       <w:r>
-        <w:t xml:space="preserve">AI is instrumental in delivering personalized customer experiences by analyzing vast amounts of data to understand consumer behavior and preferences. For instance, AI-powered recommendation systems, like those used by Netflix and Amazon, tailor content and product suggestions to individual users. This not only improves customer satisfaction but also drives revenue growth. Additionally, chatbots and virtual assistants leverage natural language processing (NLP) to provide real-time support, enhancing customer engagement and loyalty.  </w:t>
+        <w:t>AI revolutionizes healthcare through advanced diagnostics, personalized treatment plans, and drug discovery. By analyzing medical data, AI aids in early disease detection and streamlines clinical workflows, improving patient outcomes. For instance, AI algorithms can predict disease progression, allowing for timely interventions and enhancing overall healthcare delivery.</w:t>
       </w:r>
     </w:p>
     <w:p>
@@ -52,12 +41,12 @@
         <w:pStyle w:val="Heading3"/>
       </w:pPr>
       <w:r>
-        <w:t>2. Process Automation and Efficiency</w:t>
+        <w:t>AI in Finance</w:t>
       </w:r>
     </w:p>
     <w:p>
       <w:r>
-        <w:t xml:space="preserve">AI automates routine tasks, enabling businesses to streamline operations and reduce costs. In supply chain management, AI optimizes inventory levels, predicts demand, and identifies potential disruptions. For example, AI-driven tools can analyze historical data and external factors to forecast demand accurately, ensuring businesses are better prepared to meet customer needs. This level of automation frees up human resources for strategic roles, fostering innovation and growth.  </w:t>
+        <w:t>In finance, AI excels at fraud detection, algorithmic trading, and customer service. AI systems analyze transaction data to identify anomalies, preventing fraudulent activities. Additionally, chatbots provide 24/7 assistance, offering personalized financial advice and enhancing customer experience, thus transforming financial service delivery.</w:t>
       </w:r>
     </w:p>
     <w:p>
@@ -65,169 +54,115 @@
         <w:pStyle w:val="Heading3"/>
       </w:pPr>
       <w:r>
-        <w:t>3. Data-Driven Decision Making</w:t>
+        <w:t>AI in Transportation</w:t>
       </w:r>
     </w:p>
     <w:p>
       <w:r>
-        <w:t xml:space="preserve">AI transforms raw data into actionable insights, empowering businesses to make informed decisions. By analyzing real-time market trends, customer behaviors, and operational performance, AI helps organizations identify opportunities and mitigate risks. For instance, AI can predict market shifts, enabling companies to adjust their strategies proactively. This capability is particularly valuable in competitive industries, where timely and accurate decision-making is critical for success.  </w:t>
+        <w:t>AI transforms transportation with autonomous vehicles, traffic management, and route optimization. Autonomous cars use AI to navigate safely, reducing accidents. AI also optimizes traffic signals and public transport routes, decreasing congestion and improving efficiency, thus enhancing urban mobility.</w:t>
+      </w:r>
+    </w:p>
+    <w:p>
+      <w:pPr>
+        <w:pStyle w:val="Heading3"/>
+      </w:pPr>
+      <w:r>
+        <w:t>AI in Education</w:t>
       </w:r>
     </w:p>
     <w:p>
       <w:r>
-        <w:rPr>
-          <w:b/>
-        </w:rPr>
-        <w:t>Industry Case Study: Amazon</w:t>
+        <w:t>AI personalizes learning experiences through adaptive tutoring and intelligent systems. It analyzes student performance to tailor learning paths, making education more effective. AI also automates administrative tasks, allowing educators to focus on teaching, thereby improving educational outcomes.</w:t>
       </w:r>
-      <w:r/>
+    </w:p>
+    <w:p>
+      <w:pPr>
+        <w:pStyle w:val="Heading3"/>
+      </w:pPr>
       <w:r>
-        <w:br/>
-        <w:t xml:space="preserve">Amazon exemplifies the successful integration of AI into digital strategy. AI is core to Amazon’s business model, driving innovations such as personalized product recommendations, dynamic pricing, and efficient supply chain management. The company’s AI-powered systems analyze customer data to tailor shopping experiences, while also optimizing logistics and inventory management. Amazon’s AI-driven approach has not only enhanced customer satisfaction but also positioned the company as a leader in digital transformation.  </w:t>
+        <w:t>AI in Retail</w:t>
       </w:r>
     </w:p>
     <w:p>
       <w:r>
-        <w:rPr>
-          <w:b/>
-        </w:rPr>
+        <w:t>In retail, AI enhances customer experiences through product recommendations and inventory management. AI analyzes shopping behavior to offer personalized suggestions, increasing sales. It also optimizes inventory, reducing costs and improving supply chain efficiency, thus benefiting both retailers and consumers.</w:t>
+      </w:r>
+    </w:p>
+    <w:p>
+      <w:pPr>
+        <w:pStyle w:val="Heading2"/>
+      </w:pPr>
+      <w:r>
+        <w:t>Industry Case Study: IBM Watson Health</w:t>
+      </w:r>
+    </w:p>
+    <w:p>
+      <w:r>
+        <w:t>IBM Watson Health exemplifies AI's impact in healthcare. This platform integrates AI to improve diagnostics and drug discovery. By analyzing vast medical data, Watson Health aids researchers in identifying patterns and predicting outcomes, accelerating drug development. Its application in healthcare underscores AI's potential to revolutionize medical research and patient care.</w:t>
+      </w:r>
+    </w:p>
+    <w:p>
+      <w:pPr>
+        <w:pStyle w:val="Heading2"/>
+      </w:pPr>
+      <w:r>
         <w:t>Sources</w:t>
       </w:r>
-      <w:r/>
+    </w:p>
+    <w:p>
+      <w:pPr>
+        <w:pStyle w:val="ListBullet"/>
+      </w:pPr>
       <w:r>
-        <w:br/>
-        <w:t xml:space="preserve">- </w:t>
+        <w:t>What is Artificial Intelligence? - GeeksforGeeks</w:t>
       </w:r>
+    </w:p>
+    <w:p>
+      <w:pPr>
+        <w:pStyle w:val="ListBullet"/>
+      </w:pPr>
       <w:r>
-        <w:t>The Role of AI in Digital Transformation: A Comprehensive Guide</w:t>
+        <w:t>How does AI work? - GeeksforGeeks</w:t>
       </w:r>
-      <w:r/>
+    </w:p>
+    <w:p>
+      <w:pPr>
+        <w:pStyle w:val="ListBullet"/>
+      </w:pPr>
       <w:r>
-        <w:br/>
-        <w:t xml:space="preserve">- </w:t>
+        <w:t>AI in Health Care: Applications, Benefits, and Examples</w:t>
       </w:r>
+    </w:p>
+    <w:p>
+      <w:pPr>
+        <w:pStyle w:val="ListBullet"/>
+      </w:pPr>
       <w:r>
-        <w:t>What is AI strategy? | Digital Leaders</w:t>
+        <w:t>AI in Retail - IBM</w:t>
       </w:r>
-      <w:r/>
+    </w:p>
+    <w:p>
+      <w:pPr>
+        <w:pStyle w:val="ListBullet"/>
+      </w:pPr>
       <w:r>
-        <w:br/>
-        <w:t xml:space="preserve">- </w:t>
+        <w:t>AI in Transportation - Benifits, Use Cases and Examples</w:t>
       </w:r>
+    </w:p>
+    <w:p>
+      <w:pPr>
+        <w:pStyle w:val="ListBullet"/>
+      </w:pPr>
       <w:r>
-        <w:t>The Role of Artificial Intelligence in Digital Transformation</w:t>
+        <w:t>AI in Finance - IBM</w:t>
       </w:r>
-      <w:r/>
+    </w:p>
+    <w:p>
+      <w:pPr>
+        <w:pStyle w:val="ListBullet"/>
+      </w:pPr>
       <w:r>
-        <w:br/>
-        <w:t xml:space="preserve">- </w:t>
-      </w:r>
-      <w:r>
-        <w:t>AI strategy for business: PwC</w:t>
-      </w:r>
-      <w:r/>
-      <w:r>
-        <w:br/>
-        <w:t xml:space="preserve">- </w:t>
-      </w:r>
-      <w:r>
-        <w:t>Top 10 AI Trends of 2024 - AI Magazine</w:t>
-      </w:r>
-      <w:r/>
-      <w:r>
-        <w:br/>
-        <w:t xml:space="preserve">- </w:t>
-      </w:r>
-      <w:r>
-        <w:t>Five Trends in AI and Data Science for 2025 - MIT Sloan Management Review</w:t>
-      </w:r>
-      <w:r/>
-      <w:r>
-        <w:br/>
-        <w:t xml:space="preserve">- </w:t>
-      </w:r>
-      <w:r>
-        <w:t>Artificial Intelligence: Overview, Recent Advances, and Considerations ...</w:t>
-      </w:r>
-      <w:r/>
-      <w:r>
-        <w:br/>
-        <w:t xml:space="preserve">- </w:t>
-      </w:r>
-      <w:r>
-        <w:t>The 5 Biggest Artificial Intelligence Trends For 2024 - Forbes</w:t>
-      </w:r>
-      <w:r/>
-      <w:r>
-        <w:br/>
-        <w:t xml:space="preserve">- </w:t>
-      </w:r>
-      <w:r>
-        <w:t>Artificial intelligence (AI) applications for marketing: A literature-based study</w:t>
-      </w:r>
-      <w:r/>
-      <w:r>
-        <w:br/>
-        <w:t xml:space="preserve">- </w:t>
-      </w:r>
-      <w:r>
-        <w:t>How to Design an AI Marketing Strategy - Harvard Business Review</w:t>
-      </w:r>
-      <w:r/>
-      <w:r>
-        <w:br/>
-        <w:t xml:space="preserve">- </w:t>
-      </w:r>
-      <w:r>
-        <w:t>Role of Artificial Intelligence in Digital Transformation</w:t>
-      </w:r>
-      <w:r/>
-      <w:r>
-        <w:br/>
-        <w:t xml:space="preserve">- </w:t>
-      </w:r>
-      <w:r>
-        <w:t>AI &amp; Digital Transformation: Roles, Use Cases &amp; Implementation - Smartsheet</w:t>
-      </w:r>
-      <w:r/>
-      <w:r>
-        <w:br/>
-        <w:t xml:space="preserve">- </w:t>
-      </w:r>
-      <w:r>
-        <w:t>AI in Action: 8 Promising Use Cases to Drive Digital Transformation</w:t>
-      </w:r>
-      <w:r/>
-      <w:r>
-        <w:br/>
-        <w:t xml:space="preserve">- </w:t>
-      </w:r>
-      <w:r>
-        <w:t>Steps for Successful AI Implementation Strategy in Your Business</w:t>
-      </w:r>
-      <w:r/>
-      <w:r>
-        <w:br/>
-        <w:t xml:space="preserve">- </w:t>
-      </w:r>
-      <w:r>
-        <w:t>AI implementation strategy best practices | Business Insights and Ideas</w:t>
-      </w:r>
-      <w:r/>
-      <w:r>
-        <w:br/>
-        <w:t xml:space="preserve">- </w:t>
-      </w:r>
-      <w:r>
-        <w:t>AI in Digital Marketing: Strategies &amp; Case Studies - Single Grain</w:t>
-      </w:r>
-      <w:r/>
-      <w:r>
-        <w:br/>
-        <w:t xml:space="preserve">- </w:t>
-      </w:r>
-      <w:r>
-        <w:t>20 Generative AI Case Studies [2025] - DigitalDefynd</w:t>
+        <w:t>IBM Watson Health</w:t>
       </w:r>
     </w:p>
     <w:sectPr>

</xml_diff>

<commit_message>
updated UI and added GPT 4o model
</commit_message>
<xml_diff>
--- a/src/report.docx
+++ b/src/report.docx
@@ -12,7 +12,7 @@
     </w:p>
     <w:p>
       <w:r>
-        <w:t>Artificial Intelligence (AI) represents the pinnacle of human innovation, enabling machines to mimic human intellect by performing tasks such as learning, problem-solving, and decision-making. This technology has evolved significantly, impacting various sectors like healthcare, finance, transportation, education, and retail. AI's applications are vast, from enhancing diagnostics in healthcare to optimizing supply chains in manufacturing, illustrating its transformative potential across industries.</w:t>
+        <w:t>The K-Nearest Neighbors (KNN) algorithm is a fundamental machine learning technique used for classification and regression tasks. It operates on the principle of proximity, predicting the label or value of a new data point by considering the labels or values of its K-nearest neighbors in the training dataset. Known for its simplicity and effectiveness, KNN is widely applied across various domains, from healthcare to financial market analysis.</w:t>
       </w:r>
     </w:p>
     <w:p>
@@ -20,7 +20,7 @@
         <w:pStyle w:val="Heading2"/>
       </w:pPr>
       <w:r>
-        <w:t>Real World Applications of AI</w:t>
+        <w:t>Real world application of the topics</w:t>
       </w:r>
     </w:p>
     <w:p>
@@ -28,12 +28,12 @@
         <w:pStyle w:val="Heading3"/>
       </w:pPr>
       <w:r>
-        <w:t>AI in Healthcare</w:t>
+        <w:t>Disease Prediction in Healthcare</w:t>
       </w:r>
     </w:p>
     <w:p>
       <w:r>
-        <w:t>AI revolutionizes healthcare through advanced diagnostics, personalized treatment plans, and drug discovery. By analyzing medical data, AI aids in early disease detection and streamlines clinical workflows, improving patient outcomes. For instance, AI algorithms can predict disease progression, allowing for timely interventions and enhancing overall healthcare delivery.</w:t>
+        <w:t>KNN is extensively used in healthcare for disease prediction, particularly in predicting heart disease. By analyzing clinical data, KNN can classify patients based on the likelihood of having a disease. The algorithm's ability to handle large datasets and its simplicity make it a valuable tool in medical diagnostics. It helps in identifying patterns and correlations in patient data, leading to early detection and better management of diseases. The World Health Organization highlights the importance of such predictive models, given the high mortality rates associated with cardiovascular diseases.</w:t>
       </w:r>
     </w:p>
     <w:p>
@@ -41,12 +41,12 @@
         <w:pStyle w:val="Heading3"/>
       </w:pPr>
       <w:r>
-        <w:t>AI in Finance</w:t>
+        <w:t>Financial Market Analysis</w:t>
       </w:r>
     </w:p>
     <w:p>
       <w:r>
-        <w:t>In finance, AI excels at fraud detection, algorithmic trading, and customer service. AI systems analyze transaction data to identify anomalies, preventing fraudulent activities. Additionally, chatbots provide 24/7 assistance, offering personalized financial advice and enhancing customer experience, thus transforming financial service delivery.</w:t>
+        <w:t>In the financial sector, KNN is applied to predict economic events and analyze stock market trends. By examining historical data, KNN can identify patterns and forecast future market movements. This application is crucial for investors and financial analysts who rely on accurate predictions to make informed decisions. The algorithm's ability to process and analyze large volumes of data makes it suitable for the dynamic and complex nature of financial markets.</w:t>
       </w:r>
     </w:p>
     <w:p>
@@ -54,12 +54,12 @@
         <w:pStyle w:val="Heading3"/>
       </w:pPr>
       <w:r>
-        <w:t>AI in Transportation</w:t>
+        <w:t>Image Recognition and Classification</w:t>
       </w:r>
     </w:p>
     <w:p>
       <w:r>
-        <w:t>AI transforms transportation with autonomous vehicles, traffic management, and route optimization. Autonomous cars use AI to navigate safely, reducing accidents. AI also optimizes traffic signals and public transport routes, decreasing congestion and improving efficiency, thus enhancing urban mobility.</w:t>
+        <w:t>KNN is also used in image recognition and classification tasks. By comparing pixel intensities or color histograms, KNN can classify images into different categories. This application is widely used in computer vision, where the algorithm helps in identifying objects, faces, and other elements within images. Its non-parametric nature allows it to adapt to various datasets without assuming any underlying data distribution.</w:t>
       </w:r>
     </w:p>
     <w:p>
@@ -67,12 +67,12 @@
         <w:pStyle w:val="Heading3"/>
       </w:pPr>
       <w:r>
-        <w:t>AI in Education</w:t>
+        <w:t>Recommendation Systems</w:t>
       </w:r>
     </w:p>
     <w:p>
       <w:r>
-        <w:t>AI personalizes learning experiences through adaptive tutoring and intelligent systems. It analyzes student performance to tailor learning paths, making education more effective. AI also automates administrative tasks, allowing educators to focus on teaching, thereby improving educational outcomes.</w:t>
+        <w:t>KNN plays a significant role in recommendation systems by identifying similar users or items based on proximity. This application is prevalent in e-commerce and streaming platforms, where personalized recommendations enhance user experience. By analyzing user behavior and preferences, KNN helps in suggesting relevant products or content, thereby increasing engagement and satisfaction.</w:t>
       </w:r>
     </w:p>
     <w:p>
@@ -80,12 +80,12 @@
         <w:pStyle w:val="Heading3"/>
       </w:pPr>
       <w:r>
-        <w:t>AI in Retail</w:t>
+        <w:t>Customer Segmentation in Marketing</w:t>
       </w:r>
     </w:p>
     <w:p>
       <w:r>
-        <w:t>In retail, AI enhances customer experiences through product recommendations and inventory management. AI analyzes shopping behavior to offer personalized suggestions, increasing sales. It also optimizes inventory, reducing costs and improving supply chain efficiency, thus benefiting both retailers and consumers.</w:t>
+        <w:t>In marketing, KNN is used for customer segmentation, helping businesses identify groups of customers with similar characteristics. This segmentation allows companies to tailor their marketing strategies to specific customer segments, optimizing resource allocation and maximizing customer value. By analyzing purchasing behavior and demographic data, KNN aids in understanding customer needs and preferences.</w:t>
       </w:r>
     </w:p>
     <w:p>
@@ -93,20 +93,20 @@
         <w:pStyle w:val="Heading2"/>
       </w:pPr>
       <w:r>
-        <w:t>Industry Case Study: IBM Watson Health</w:t>
+        <w:t>Industry case study with company (if available)</w:t>
       </w:r>
     </w:p>
     <w:p>
       <w:r>
-        <w:t>IBM Watson Health exemplifies AI's impact in healthcare. This platform integrates AI to improve diagnostics and drug discovery. By analyzing vast medical data, Watson Health aids researchers in identifying patterns and predicting outcomes, accelerating drug development. Its application in healthcare underscores AI's potential to revolutionize medical research and patient care.</w:t>
+        <w:t>A notable case study involves the implementation of KNN in Walmart's inventory management system. Walmart utilized KNN to optimize its supply chain by predicting inventory needs based on sales data. This approach allowed the company to reduce unproductive inventory, manage stock levels efficiently, and implement timely price markdowns. By leveraging KNN, Walmart enhanced its inventory management practices, leading to improved customer retention and revenue growth.</w:t>
       </w:r>
     </w:p>
     <w:p>
       <w:pPr>
-        <w:pStyle w:val="Heading2"/>
+        <w:pStyle w:val="Heading3"/>
       </w:pPr>
       <w:r>
-        <w:t>Sources</w:t>
+        <w:t>Additional resources.</w:t>
       </w:r>
     </w:p>
     <w:p>
@@ -114,7 +114,7 @@
         <w:pStyle w:val="ListBullet"/>
       </w:pPr>
       <w:r>
-        <w:t>What is Artificial Intelligence? - GeeksforGeeks</w:t>
+        <w:t>What is the K-Nearest Neighbors (KNN) Algorithm? | DataStax: Link</w:t>
       </w:r>
     </w:p>
     <w:p>
@@ -122,7 +122,7 @@
         <w:pStyle w:val="ListBullet"/>
       </w:pPr>
       <w:r>
-        <w:t>How does AI work? - GeeksforGeeks</w:t>
+        <w:t>What is the k-nearest neighbors (KNN) algorithm? - IBM: Link</w:t>
       </w:r>
     </w:p>
     <w:p>
@@ -130,7 +130,7 @@
         <w:pStyle w:val="ListBullet"/>
       </w:pPr>
       <w:r>
-        <w:t>AI in Health Care: Applications, Benefits, and Examples</w:t>
+        <w:t>Predicting Heart Disease with k-Nearest Neighbors: Diving Deep into ...: Link</w:t>
       </w:r>
     </w:p>
     <w:p>
@@ -138,31 +138,7 @@
         <w:pStyle w:val="ListBullet"/>
       </w:pPr>
       <w:r>
-        <w:t>AI in Retail - IBM</w:t>
-      </w:r>
-    </w:p>
-    <w:p>
-      <w:pPr>
-        <w:pStyle w:val="ListBullet"/>
-      </w:pPr>
-      <w:r>
-        <w:t>AI in Transportation - Benifits, Use Cases and Examples</w:t>
-      </w:r>
-    </w:p>
-    <w:p>
-      <w:pPr>
-        <w:pStyle w:val="ListBullet"/>
-      </w:pPr>
-      <w:r>
-        <w:t>AI in Finance - IBM</w:t>
-      </w:r>
-    </w:p>
-    <w:p>
-      <w:pPr>
-        <w:pStyle w:val="ListBullet"/>
-      </w:pPr>
-      <w:r>
-        <w:t>IBM Watson Health</w:t>
+        <w:t>Case Study: Inventory Management Practices at Walmart: Link</w:t>
       </w:r>
     </w:p>
     <w:sectPr>

</xml_diff>

<commit_message>
enviromental variable initiation isuue resolved
</commit_message>
<xml_diff>
--- a/src/report.docx
+++ b/src/report.docx
@@ -12,7 +12,7 @@
     </w:p>
     <w:p>
       <w:r>
-        <w:t>Large Language Models (LLMs) are advanced artificial intelligence systems trained on vast amounts of data to understand and generate human-like text. These models, built using transformer architectures, can perform a wide range of tasks, from language translation and text summarization to creative writing and problem-solving. LLMs have revolutionized natural language processing (NLP) and are being increasingly adopted across industries for their ability to automate tasks, enhance decision-making, and improve efficiency. Their versatility and scalability make them a cornerstone of modern AI innovation.</w:t>
+        <w:t>The K-Nearest Neighbors (KNN) algorithm is a fundamental machine learning technique used for classification and regression tasks. It operates on the principle of similarity, predicting the label or value of a new data point by considering the labels or values of its K-nearest neighbors in the training dataset. KNN is known for its simplicity and effectiveness in various applications, making it a popular choice for both beginners and experienced data scientists.</w:t>
       </w:r>
     </w:p>
     <w:p>
@@ -20,7 +20,7 @@
         <w:pStyle w:val="Heading2"/>
       </w:pPr>
       <w:r>
-        <w:t>Real World Application of the Topics</w:t>
+        <w:t>Real world application of the topics</w:t>
       </w:r>
     </w:p>
     <w:p>
@@ -28,12 +28,12 @@
         <w:pStyle w:val="Heading3"/>
       </w:pPr>
       <w:r>
-        <w:t>Healthcare and Medical Research</w:t>
+        <w:t>Image Recognition</w:t>
       </w:r>
     </w:p>
     <w:p>
       <w:r>
-        <w:t xml:space="preserve">Large Language Models are transforming the healthcare industry by assisting in clinical decision-making, analyzing medical literature, and generating patient summaries. For instance, models like GPT-4 can analyze electronic health records (EHRs) to identify patterns, draft discharge summaries, and even assist in diagnosing conditions. They also help healthcare professionals stay updated with the latest medical research by summarizing complex studies. Additionally, LLMs can aid in patient communication by translating medical jargon into accessible language, improving patient understanding and care.  </w:t>
+        <w:t>KNN is widely used in image recognition tasks due to its ability to classify images based on pixel intensity and color histograms. By analyzing the K-nearest neighbors of an image, the algorithm can predict the class of the image, such as identifying whether an image contains a cat or a dog. Although KNN may not achieve human-level accuracy, it provides a reliable method for image classification, especially when combined with other techniques. The algorithm's simplicity and effectiveness make it a valuable tool in the field of computer vision.</w:t>
       </w:r>
     </w:p>
     <w:p>
@@ -41,12 +41,12 @@
         <w:pStyle w:val="Heading3"/>
       </w:pPr>
       <w:r>
-        <w:t>Customer Service and Chatbots</w:t>
+        <w:t>Healthcare Diagnostics</w:t>
       </w:r>
     </w:p>
     <w:p>
       <w:r>
-        <w:t xml:space="preserve">LLMs are widely used in customer service to power chatbots that provide instant, personalized support. These models can understand customer queries, generate responses, and even handle complex conversations. Companies like Amazon and Microsoft leverage LLMs to enhance customer experience by resolving issues in real-time, reducing response times, and improving satisfaction. Chatbots powered by LLMs also help businesses reduce operational costs while maintaining high service quality.  </w:t>
+        <w:t>In healthcare, KNN plays a crucial role in anomaly detection and disease diagnosis. By analyzing patient data, KNN can identify unusual patterns that may indicate the presence of a disease. This early detection capability is vital for improving patient outcomes and advancing medical science. The algorithm's precision in finding the nearest neighbors allows for accurate predictions, making it a powerful tool in healthcare diagnostics and predictive modeling.</w:t>
       </w:r>
     </w:p>
     <w:p>
@@ -54,12 +54,12 @@
         <w:pStyle w:val="Heading3"/>
       </w:pPr>
       <w:r>
-        <w:t>Education and Learning Tools</w:t>
+        <w:t>Financial Market Predictions</w:t>
       </w:r>
     </w:p>
     <w:p>
       <w:r>
-        <w:t xml:space="preserve">In education, LLMs are being used to create personalized learning experiences for students. They can generate customized study materials, assist with essay writing, and even tutor students in specific subjects. Platforms like Khan Academy and Duolingo use LLMs to adapt content to individual learning needs, making education more accessible and engaging. Additionally, these models can help teachers by automating grading and providing feedback on assignments.  </w:t>
+        <w:t>KNN is employed in financial market predictions to forecast stock trends. By analyzing historical stock data, the algorithm can identify patterns and predict future stock prices. This application is particularly useful for investors and researchers seeking to understand market dynamics. KNN's straightforward implementation and ability to handle large datasets make it an attractive choice for financial analysis and stock trend prediction.</w:t>
       </w:r>
     </w:p>
     <w:p>
@@ -67,12 +67,12 @@
         <w:pStyle w:val="Heading3"/>
       </w:pPr>
       <w:r>
-        <w:t>Legal and Contract Analysis</w:t>
+        <w:t>Recommendation Systems</w:t>
       </w:r>
     </w:p>
     <w:p>
       <w:r>
-        <w:t xml:space="preserve">LLMs are increasingly being adopted in the legal sector for contract review, document analysis, and research. Models like Legal GPT can analyze legal documents, identify key clauses, and even draft contracts. They also assist lawyers in researching precedents and generating legal arguments. By automating routine tasks, LLMs help legal professionals focus on more strategic and complex cases, improving efficiency and accuracy.  </w:t>
+        <w:t>KNN is used in recommendation systems to provide personalized suggestions based on user or item similarity. By identifying the K-nearest neighbors of a user or item, the algorithm can recommend products, movies, or other items that are likely to be of interest. This approach is widely used in e-commerce, social media, and other platforms to enhance user experience and engagement. KNN's ability to leverage similarity makes it a reliable and intuitive choice for recommendation systems.</w:t>
       </w:r>
     </w:p>
     <w:p>
@@ -80,12 +80,12 @@
         <w:pStyle w:val="Heading3"/>
       </w:pPr>
       <w:r>
-        <w:t>Content Creation and Marketing</w:t>
+        <w:t>Customer Segmentation in Marketing</w:t>
       </w:r>
     </w:p>
     <w:p>
       <w:r>
-        <w:t xml:space="preserve">Large Language Models are becoming indispensable in content creation and marketing. They can generate high-quality blog posts, social media content, and product descriptions, saving time for marketers. Tools like Jasper and Copy.ai use LLMs to help businesses create SEO-optimized content that resonates with their target audience. Additionally, these models can analyze market trends and provide insights to help businesses craft compelling campaigns.  </w:t>
+        <w:t>In marketing, KNN is used for customer segmentation to classify customers into distinct groups based on their behavior and preferences. By analyzing customer data, the algorithm can predict the behavior of new customers and tailor marketing strategies accordingly. This application helps businesses understand their customer base and optimize their marketing efforts. KNN's ability to handle both labeled and unlabeled data makes it a versatile tool for customer segmentation.</w:t>
       </w:r>
     </w:p>
     <w:p>
@@ -93,7 +93,12 @@
         <w:pStyle w:val="Heading2"/>
       </w:pPr>
       <w:r>
-        <w:t>Industry Case Study with Company</w:t>
+        <w:t>Industry case study with company (if available)</w:t>
+      </w:r>
+    </w:p>
+    <w:p>
+      <w:r>
+        <w:t>A notable case study involves the use of KNN in the retail industry for customer segmentation. A company utilized the KNN algorithm to analyze customer purchase data and segment customers into different groups based on their buying behavior. This segmentation allowed the company to tailor its marketing strategies and improve customer engagement. By identifying the K-nearest neighbors of each customer, the company was able to predict future purchasing behavior and optimize its product offerings. The implementation of KNN resulted in increased sales and customer satisfaction, demonstrating the algorithm's effectiveness in real-world business applications.</w:t>
       </w:r>
     </w:p>
     <w:p>
@@ -101,20 +106,7 @@
         <w:pStyle w:val="Heading3"/>
       </w:pPr>
       <w:r>
-        <w:t>Case Study: Healthcare Industry</w:t>
-      </w:r>
-    </w:p>
-    <w:p>
-      <w:r>
-        <w:t xml:space="preserve">In the healthcare industry, LLMs have shown remarkable potential in improving clinical decision-making and patient care. For example, a study by IBM demonstrated how their Watson Health platform, powered by LLMs, helped analyze medical records and identify patterns in patient data. This enabled doctors to make more informed decisions and improve treatment outcomes. Similarly, a case study by Google Health highlighted how their LLM-based system assisted in diagnosing conditions like diabetic retinopathy by analyzing medical images and patient histories. These applications underscore the transformative impact of LLMs in healthcare.  </w:t>
-      </w:r>
-    </w:p>
-    <w:p>
-      <w:pPr>
-        <w:pStyle w:val="Heading2"/>
-      </w:pPr>
-      <w:r>
-        <w:t>Additional Resources</w:t>
+        <w:t>Additional resources.</w:t>
       </w:r>
     </w:p>
     <w:p>
@@ -122,7 +114,7 @@
         <w:pStyle w:val="ListBullet"/>
       </w:pPr>
       <w:r>
-        <w:t xml:space="preserve">What are large language models (LLMs)? - IBM </w:t>
+        <w:t>What is the K-Nearest Neighbors (KNN) Algorithm? | DataStax: Link</w:t>
       </w:r>
     </w:p>
     <w:p>
@@ -130,7 +122,7 @@
         <w:pStyle w:val="ListBullet"/>
       </w:pPr>
       <w:r>
-        <w:t xml:space="preserve">Large language models in medical and healthcare fields: applications </w:t>
+        <w:t>Understanding the K-Nearest Neighbors Algorithm: A Guide: Link</w:t>
       </w:r>
     </w:p>
     <w:p>
@@ -138,7 +130,7 @@
         <w:pStyle w:val="ListBullet"/>
       </w:pPr>
       <w:r>
-        <w:t xml:space="preserve">Practical Applications of Large Language Models for Health Care Professionals </w:t>
+        <w:t>Enhancing K-nearest neighbor algorithm: a comprehensive review and ...: Link</w:t>
       </w:r>
     </w:p>
     <w:p>
@@ -146,7 +138,7 @@
         <w:pStyle w:val="ListBullet"/>
       </w:pPr>
       <w:r>
-        <w:t>Recent Advances in Generative AI and Large Language Models</w:t>
+        <w:t>Image Classification with K Nearest Neighbours - Medium: Link</w:t>
       </w:r>
     </w:p>
     <w:sectPr>

</xml_diff>